<commit_message>
02 data update - to split
</commit_message>
<xml_diff>
--- a/FINAL/scripts/02_data.docx
+++ b/FINAL/scripts/02_data.docx
@@ -352,7 +352,13 @@
         <w:t xml:space="preserve"> </w:t>
       </w:r>
       <w:r>
-        <w:t xml:space="preserve">to see whether the assumption that missing data is</w:t>
+        <w:t xml:space="preserve">to see whether the assumption that missing</w:t>
+      </w:r>
+      <w:r>
+        <w:t xml:space="preserve"> </w:t>
+      </w:r>
+      <w:r>
+        <w:t xml:space="preserve">data is</w:t>
       </w:r>
       <w:r>
         <w:t xml:space="preserve"> </w:t>
@@ -401,7 +407,19 @@
         <w:t xml:space="preserve"> </w:t>
       </w:r>
       <w:r>
-        <w:t xml:space="preserve">variables? If so and there is a significant amount of missing data (&gt;5%), multiple imputation approaches may be explored to</w:t>
+        <w:t xml:space="preserve">variables? If so and there</w:t>
+      </w:r>
+      <w:r>
+        <w:t xml:space="preserve"> </w:t>
+      </w:r>
+      <w:r>
+        <w:t xml:space="preserve">is a significant amount of missing data (&gt;5%), multiple imputation</w:t>
+      </w:r>
+      <w:r>
+        <w:t xml:space="preserve"> </w:t>
+      </w:r>
+      <w:r>
+        <w:t xml:space="preserve">approaches may be explored to</w:t>
       </w:r>
       <w:r>
         <w:t xml:space="preserve"> </w:t>
@@ -417,7 +435,13 @@
         <w:t xml:space="preserve"> </w:t>
       </w:r>
       <w:r>
-        <w:t xml:space="preserve">missing values by estimation through statistical inference.</w:t>
+        <w:t xml:space="preserve">missing values by estimation</w:t>
+      </w:r>
+      <w:r>
+        <w:t xml:space="preserve"> </w:t>
+      </w:r>
+      <w:r>
+        <w:t xml:space="preserve">through statistical inference.</w:t>
       </w:r>
     </w:p>
     <w:p>
@@ -425,13 +449,25 @@
         <w:pStyle w:val="BodyText"/>
       </w:pPr>
       <w:r>
-        <w:t xml:space="preserve">There are 49 rows with at least one missing value which is</w:t>
-      </w:r>
-      <w:r>
-        <w:t xml:space="preserve"> </w:t>
-      </w:r>
-      <w:r>
-        <w:t xml:space="preserve">0.09% of the entire dataset. There are significantly fewer missing values than the 5% threshold, so imputation is not required.</w:t>
+        <w:t xml:space="preserve">There are 49 rows with at least one missing value</w:t>
+      </w:r>
+      <w:r>
+        <w:t xml:space="preserve"> </w:t>
+      </w:r>
+      <w:r>
+        <w:t xml:space="preserve">which is 0.09% of the entire</w:t>
+      </w:r>
+      <w:r>
+        <w:t xml:space="preserve"> </w:t>
+      </w:r>
+      <w:r>
+        <w:t xml:space="preserve">dataset. There are significantly fewer missing values than the 5%</w:t>
+      </w:r>
+      <w:r>
+        <w:t xml:space="preserve"> </w:t>
+      </w:r>
+      <w:r>
+        <w:t xml:space="preserve">threshold, so imputation is not required.</w:t>
       </w:r>
     </w:p>
     <w:tbl>
@@ -531,19 +567,31 @@
         <w:t xml:space="preserve"> </w:t>
       </w:r>
       <w:r>
-        <w:t xml:space="preserve">variables, there may be other, more appropriate imputation methods</w:t>
-      </w:r>
-      <w:r>
-        <w:t xml:space="preserve"> </w:t>
-      </w:r>
-      <w:r>
-        <w:t xml:space="preserve">such as maximum likelihood imputation. Unobserved influences in this case may include</w:t>
-      </w:r>
-      <w:r>
-        <w:t xml:space="preserve"> </w:t>
-      </w:r>
-      <w:r>
-        <w:t xml:space="preserve">the sample purity/quality, sample handling/measuring differences, measurement/equipment discrepancies or chemical compositions of the samples.</w:t>
+        <w:t xml:space="preserve">variables, there may be other, more appropriate</w:t>
+      </w:r>
+      <w:r>
+        <w:t xml:space="preserve"> </w:t>
+      </w:r>
+      <w:r>
+        <w:t xml:space="preserve">imputation methods such as maximum likelihood imputation. Unobserved</w:t>
+      </w:r>
+      <w:r>
+        <w:t xml:space="preserve"> </w:t>
+      </w:r>
+      <w:r>
+        <w:t xml:space="preserve">influences in this case may include the sample purity/quality, sample</w:t>
+      </w:r>
+      <w:r>
+        <w:t xml:space="preserve"> </w:t>
+      </w:r>
+      <w:r>
+        <w:t xml:space="preserve">handling/measuring differences, measurement/equipment discrepancies or</w:t>
+      </w:r>
+      <w:r>
+        <w:t xml:space="preserve"> </w:t>
+      </w:r>
+      <w:r>
+        <w:t xml:space="preserve">chemical compositions of the samples.</w:t>
       </w:r>
     </w:p>
     <w:p>
@@ -561,7 +609,13 @@
         <w:t xml:space="preserve"> </w:t>
       </w:r>
       <w:r>
-        <w:t xml:space="preserve">can introduce bias into the analysis if the assumptions of the imputation method are violated, or the imputed values differ</w:t>
+        <w:t xml:space="preserve">can introduce bias into the analysis if the assumptions of</w:t>
+      </w:r>
+      <w:r>
+        <w:t xml:space="preserve"> </w:t>
+      </w:r>
+      <w:r>
+        <w:t xml:space="preserve">the imputation method are violated, or the imputed values differ</w:t>
       </w:r>
       <w:r>
         <w:t xml:space="preserve"> </w:t>
@@ -719,7 +773,13 @@
               <w:pStyle w:val="Compact"/>
             </w:pPr>
             <w:r>
-              <w:t xml:space="preserve">Is the equipment, staff, technique, facilities, chemicals, etc. consistent?</w:t>
+              <w:t xml:space="preserve">Is the equipment, staff, technique, facilities, chemicals, etc.</w:t>
+            </w:r>
+            <w:r>
+              <w:t xml:space="preserve"> </w:t>
+            </w:r>
+            <w:r>
+              <w:t xml:space="preserve">consistent?</w:t>
             </w:r>
           </w:p>
           <w:p>
@@ -772,25 +832,25 @@
         <w:pStyle w:val="FirstParagraph"/>
       </w:pPr>
       <w:r>
-        <w:t xml:space="preserve">On a case basis, no single observation</w:t>
-      </w:r>
-      <w:r>
-        <w:t xml:space="preserve"> </w:t>
-      </w:r>
-      <w:r>
-        <w:t xml:space="preserve">has more than 1 missing value. This means that,</w:t>
-      </w:r>
-      <w:r>
-        <w:t xml:space="preserve"> </w:t>
-      </w:r>
-      <w:r>
-        <w:t xml:space="preserve">at most, a sample is missing 4.76% of its</w:t>
-      </w:r>
-      <w:r>
-        <w:t xml:space="preserve"> </w:t>
-      </w:r>
-      <w:r>
-        <w:t xml:space="preserve">data. If we group by</w:t>
+        <w:t xml:space="preserve">On a case basis, no single observation has more than</w:t>
+      </w:r>
+      <w:r>
+        <w:t xml:space="preserve"> </w:t>
+      </w:r>
+      <w:r>
+        <w:t xml:space="preserve">1 missing value. This means that, at most, a</w:t>
+      </w:r>
+      <w:r>
+        <w:t xml:space="preserve"> </w:t>
+      </w:r>
+      <w:r>
+        <w:t xml:space="preserve">sample is missing 4.76% of its data. If</w:t>
+      </w:r>
+      <w:r>
+        <w:t xml:space="preserve"> </w:t>
+      </w:r>
+      <w:r>
+        <w:t xml:space="preserve">we group by</w:t>
       </w:r>
       <w:r>
         <w:t xml:space="preserve"> </w:t>
@@ -823,7 +883,13 @@
         <w:t xml:space="preserve"> </w:t>
       </w:r>
       <w:r>
-        <w:t xml:space="preserve">has the most missing data at 0.52%.</w:t>
+        <w:t xml:space="preserve">has the most missing data at</w:t>
+      </w:r>
+      <w:r>
+        <w:t xml:space="preserve"> </w:t>
+      </w:r>
+      <w:r>
+        <w:t xml:space="preserve">0.52%.</w:t>
       </w:r>
     </w:p>
     <w:tbl xmlns:w="http://schemas.openxmlformats.org/wordprocessingml/2006/main" xmlns:wp="http://schemas.openxmlformats.org/drawingml/2006/wordprocessingDrawing" xmlns:r="http://schemas.openxmlformats.org/officeDocument/2006/relationships" xmlns:w14="http://schemas.microsoft.com/office/word/2010/wordml">
@@ -2971,7 +3037,19 @@
         <w:pStyle w:val="BodyText"/>
       </w:pPr>
       <w:r>
-        <w:t xml:space="preserve">The upset plot below shows the five variables with the most missing values and confirms that there are no instances where there are missing values in two variables in the same observations.</w:t>
+        <w:t xml:space="preserve">The upset plot below shows the five variables with the most missing</w:t>
+      </w:r>
+      <w:r>
+        <w:t xml:space="preserve"> </w:t>
+      </w:r>
+      <w:r>
+        <w:t xml:space="preserve">values and confirms that there are no instances where there are missing</w:t>
+      </w:r>
+      <w:r>
+        <w:t xml:space="preserve"> </w:t>
+      </w:r>
+      <w:r>
+        <w:t xml:space="preserve">values in two variables in the same observations.</w:t>
       </w:r>
     </w:p>
     <w:tbl>
@@ -3067,7 +3145,13 @@
         <w:t xml:space="preserve">’</w:t>
       </w:r>
       <w:r>
-        <w:t xml:space="preserve">) has no missing values and when we group data by the classes,</w:t>
+        <w:t xml:space="preserve">) has no missing values and when we group</w:t>
+      </w:r>
+      <w:r>
+        <w:t xml:space="preserve"> </w:t>
+      </w:r>
+      <w:r>
+        <w:t xml:space="preserve">data by the classes,</w:t>
       </w:r>
       <w:r>
         <w:br/>
@@ -3088,13 +3172,25 @@
         <w:t xml:space="preserve"> </w:t>
       </w:r>
       <w:r>
-        <w:t xml:space="preserve">begin to emerge. It appears that missing values for sequential variables (measurements)</w:t>
-      </w:r>
-      <w:r>
-        <w:t xml:space="preserve"> </w:t>
-      </w:r>
-      <w:r>
-        <w:t xml:space="preserve">may be correlated with the chemical class. There is a clear stepped pattern in the heatmap below and the</w:t>
+        <w:t xml:space="preserve">begin to emerge. It appears that missing</w:t>
+      </w:r>
+      <w:r>
+        <w:t xml:space="preserve"> </w:t>
+      </w:r>
+      <w:r>
+        <w:t xml:space="preserve">values for sequential variables (measurements) may be correlated with</w:t>
+      </w:r>
+      <w:r>
+        <w:t xml:space="preserve"> </w:t>
+      </w:r>
+      <w:r>
+        <w:t xml:space="preserve">the chemical class. There is a clear stepped pattern in the heatmap</w:t>
+      </w:r>
+      <w:r>
+        <w:t xml:space="preserve"> </w:t>
+      </w:r>
+      <w:r>
+        <w:t xml:space="preserve">below and the</w:t>
       </w:r>
       <w:r>
         <w:t xml:space="preserve"> </w:t>
@@ -3594,30 +3690,30 @@
               <w:spacing w:before="16"/>
             </w:pPr>
             <w:r>
-              <w:t xml:space="preserve">Given the minimal amount of missing data - it</w:t>
+              <w:t xml:space="preserve">Given the minimal amount of missing data - it will be removed before</w:t>
             </w:r>
             <w:r>
               <w:t xml:space="preserve"> </w:t>
             </w:r>
             <w:r>
-              <w:t xml:space="preserve">will be removed before exploratory data analysis, data splitting and</w:t>
+              <w:t xml:space="preserve">exploratory data analysis, data splitting and modelling.</w:t>
+            </w:r>
+          </w:p>
+          <w:p>
+            <w:pPr>
+              <w:pStyle w:val="BodyText"/>
+            </w:pPr>
+            <w:pPr>
+              <w:spacing w:after="16"/>
+            </w:pPr>
+            <w:r>
+              <w:t xml:space="preserve">If this dataset is representative, the missing data may not be an</w:t>
             </w:r>
             <w:r>
               <w:t xml:space="preserve"> </w:t>
             </w:r>
             <w:r>
-              <w:t xml:space="preserve">modelling.</w:t>
-            </w:r>
-          </w:p>
-          <w:p>
-            <w:pPr>
-              <w:pStyle w:val="BodyText"/>
-            </w:pPr>
-            <w:pPr>
-              <w:spacing w:after="16"/>
-            </w:pPr>
-            <w:r>
-              <w:t xml:space="preserve">If this dataset is representative, the missing data may not be an issue - assuming the pattern identified above is understood.</w:t>
+              <w:t xml:space="preserve">issue - assuming the pattern identified above is understood.</w:t>
             </w:r>
           </w:p>
         </w:tc>
@@ -3638,7 +3734,13 @@
         <w:pStyle w:val="FirstParagraph"/>
       </w:pPr>
       <w:r>
-        <w:t xml:space="preserve">Before proceeding with additional exploratory analysis, we split the dataset into three random subsets:</w:t>
+        <w:t xml:space="preserve">Before proceeding with additional exploratory analysis, we split the</w:t>
+      </w:r>
+      <w:r>
+        <w:t xml:space="preserve"> </w:t>
+      </w:r>
+      <w:r>
+        <w:t xml:space="preserve">dataset into three random subsets:</w:t>
       </w:r>
     </w:p>
     <w:p>
@@ -3691,7 +3793,13 @@
         <w:t xml:space="preserve"> </w:t>
       </w:r>
       <w:r>
-        <w:t xml:space="preserve">the relationship between the variables and the label</w:t>
+        <w:t xml:space="preserve">the</w:t>
+      </w:r>
+      <w:r>
+        <w:t xml:space="preserve"> </w:t>
+      </w:r>
+      <w:r>
+        <w:t xml:space="preserve">relationship between the variables and the label</w:t>
       </w:r>
     </w:p>
     <w:p>
@@ -3728,7 +3836,19 @@
         <w:t xml:space="preserve"> </w:t>
       </w:r>
       <w:r>
-        <w:t xml:space="preserve">the performance of the trained model and to tune any hyperparameters; determines how well the model generalises to</w:t>
+        <w:t xml:space="preserve">the performance of the trained</w:t>
+      </w:r>
+      <w:r>
+        <w:t xml:space="preserve"> </w:t>
+      </w:r>
+      <w:r>
+        <w:t xml:space="preserve">model and to tune any hyperparameters; determines how well the model</w:t>
+      </w:r>
+      <w:r>
+        <w:t xml:space="preserve"> </w:t>
+      </w:r>
+      <w:r>
+        <w:t xml:space="preserve">generalises to</w:t>
       </w:r>
       <w:r>
         <w:t xml:space="preserve"> </w:t>
@@ -3783,7 +3903,13 @@
         <w:t xml:space="preserve"> </w:t>
       </w:r>
       <w:r>
-        <w:t xml:space="preserve">the final performance of the model post training and tuning; this data is ony used once and kept separate.</w:t>
+        <w:t xml:space="preserve">the final performance of the model post</w:t>
+      </w:r>
+      <w:r>
+        <w:t xml:space="preserve"> </w:t>
+      </w:r>
+      <w:r>
+        <w:t xml:space="preserve">training and tuning; this data is ony used once and kept separate.</w:t>
       </w:r>
     </w:p>
     <w:p>
@@ -3791,7 +3917,31 @@
         <w:pStyle w:val="FirstParagraph"/>
       </w:pPr>
       <w:r>
-        <w:t xml:space="preserve">As EDA will explore and visualise relationships between variables, potentially creating new features, it is essential to split the data so that we do not introduce bias into the process. Any insights or observations during the EDA phase will therefore emerge solely from the training dataset.</w:t>
+        <w:t xml:space="preserve">As EDA will explore and visualise relationships between variables,</w:t>
+      </w:r>
+      <w:r>
+        <w:t xml:space="preserve"> </w:t>
+      </w:r>
+      <w:r>
+        <w:t xml:space="preserve">potentially creating new features, it is essential to split the data so</w:t>
+      </w:r>
+      <w:r>
+        <w:t xml:space="preserve"> </w:t>
+      </w:r>
+      <w:r>
+        <w:t xml:space="preserve">that we do not introduce bias into the process. Any insights or</w:t>
+      </w:r>
+      <w:r>
+        <w:t xml:space="preserve"> </w:t>
+      </w:r>
+      <w:r>
+        <w:t xml:space="preserve">observations during the EDA phase will therefore emerge solely from the</w:t>
+      </w:r>
+      <w:r>
+        <w:t xml:space="preserve"> </w:t>
+      </w:r>
+      <w:r>
+        <w:t xml:space="preserve">training dataset.</w:t>
       </w:r>
     </w:p>
     <w:p>
@@ -3799,7 +3949,19 @@
         <w:pStyle w:val="BodyText"/>
       </w:pPr>
       <w:r>
-        <w:t xml:space="preserve">The only thing we will check in advance is the target variable balance. Given that it is not perfectly balanced, the data subsets will be split with</w:t>
+        <w:t xml:space="preserve">The only thing we will check in advance is the target variable balance.</w:t>
+      </w:r>
+      <w:r>
+        <w:t xml:space="preserve"> </w:t>
+      </w:r>
+      <w:r>
+        <w:t xml:space="preserve">Given that it is not perfectly balanced, the data subsets will be split</w:t>
+      </w:r>
+      <w:r>
+        <w:t xml:space="preserve"> </w:t>
+      </w:r>
+      <w:r>
+        <w:t xml:space="preserve">with</w:t>
       </w:r>
       <w:r>
         <w:t xml:space="preserve"> </w:t>
@@ -3817,7 +3979,13 @@
         <w:t xml:space="preserve"> </w:t>
       </w:r>
       <w:r>
-        <w:t xml:space="preserve">which ensures each partition has a representative proportion of each class.</w:t>
+        <w:t xml:space="preserve">which ensures each partition has a representative</w:t>
+      </w:r>
+      <w:r>
+        <w:t xml:space="preserve"> </w:t>
+      </w:r>
+      <w:r>
+        <w:t xml:space="preserve">proportion of each class.</w:t>
       </w:r>
     </w:p>
     <w:p xmlns:w="http://schemas.openxmlformats.org/wordprocessingml/2006/main" xmlns:wp="http://schemas.openxmlformats.org/drawingml/2006/wordprocessingDrawing" xmlns:r="http://schemas.openxmlformats.org/officeDocument/2006/relationships" xmlns:w14="http://schemas.microsoft.com/office/word/2010/wordml">
@@ -4387,6 +4555,230 @@
     <w:p>
       <w:pPr>
         <w:pStyle w:val="FirstParagraph"/>
+      </w:pPr>
+      <w:r>
+        <w:t xml:space="preserve">Throughout the EDA and model training, we will only use the</w:t>
+      </w:r>
+      <w:r>
+        <w:t xml:space="preserve"> </w:t>
+      </w:r>
+      <w:r>
+        <w:rPr>
+          <w:rStyle w:val="VerbatimChar"/>
+        </w:rPr>
+        <w:t xml:space="preserve">train</w:t>
+      </w:r>
+      <w:r>
+        <w:t xml:space="preserve"> </w:t>
+      </w:r>
+      <w:r>
+        <w:t xml:space="preserve">dataset which has a total of 1225 rows, with a minimum value</w:t>
+      </w:r>
+      <w:r>
+        <w:t xml:space="preserve"> </w:t>
+      </w:r>
+      <w:r>
+        <w:t xml:space="preserve">of -0.29562 (X19) and a</w:t>
+      </w:r>
+      <w:r>
+        <w:t xml:space="preserve"> </w:t>
+      </w:r>
+      <w:r>
+        <w:t xml:space="preserve">maximum value of 16.4051897</w:t>
+      </w:r>
+      <w:r>
+        <w:t xml:space="preserve"> </w:t>
+      </w:r>
+      <w:r>
+        <w:t xml:space="preserve">(X5). The variables have different scales</w:t>
+      </w:r>
+      <w:r>
+        <w:t xml:space="preserve"> </w:t>
+      </w:r>
+      <w:r>
+        <w:t xml:space="preserve">and variances:</w:t>
+      </w:r>
+    </w:p>
+    <w:p>
+      <w:pPr>
+        <w:pStyle w:val="TableCaption"/>
+      </w:pPr>
+      <w:r>
+        <w:t xml:space="preserve">Table 3: Statistics across Variables</w:t>
+      </w:r>
+    </w:p>
+    <w:tbl>
+      <w:tblPr>
+        <w:tblStyle w:val="Table"/>
+        <w:tblW w:type="auto" w:w="0"/>
+        <w:tblLook w:firstRow="1" w:lastRow="0" w:firstColumn="0" w:lastColumn="0" w:noHBand="0" w:noVBand="0" w:val="0020"/>
+        <w:jc w:val="start"/>
+        <w:tblCaption w:val="Table 3: Statistics across Variables"/>
+      </w:tblPr>
+      <w:tblGrid>
+        <w:gridCol w:w="2640"/>
+        <w:gridCol w:w="2640"/>
+        <w:gridCol w:w="2640"/>
+      </w:tblGrid>
+      <w:tr>
+        <w:trPr>
+          <w:tblHeader w:val="true"/>
+        </w:trPr>
+        <w:tc>
+          <w:tcPr/>
+          <w:p>
+            <w:pPr>
+              <w:pStyle w:val="Compact"/>
+              <w:jc w:val="left"/>
+            </w:pPr>
+            <w:r>
+              <w:t xml:space="preserve">Statistic</w:t>
+            </w:r>
+          </w:p>
+        </w:tc>
+        <w:tc>
+          <w:tcPr/>
+          <w:p>
+            <w:pPr>
+              <w:pStyle w:val="Compact"/>
+              <w:jc w:val="left"/>
+            </w:pPr>
+            <w:r>
+              <w:t xml:space="preserve">Min</w:t>
+            </w:r>
+          </w:p>
+        </w:tc>
+        <w:tc>
+          <w:tcPr/>
+          <w:p>
+            <w:pPr>
+              <w:pStyle w:val="Compact"/>
+              <w:jc w:val="left"/>
+            </w:pPr>
+            <w:r>
+              <w:t xml:space="preserve">Max</w:t>
+            </w:r>
+          </w:p>
+        </w:tc>
+      </w:tr>
+      <w:tr>
+        <w:tc>
+          <w:tcPr/>
+          <w:p>
+            <w:pPr>
+              <w:pStyle w:val="Compact"/>
+              <w:jc w:val="left"/>
+            </w:pPr>
+            <w:r>
+              <w:t xml:space="preserve">Mean</w:t>
+            </w:r>
+          </w:p>
+        </w:tc>
+        <w:tc>
+          <w:tcPr/>
+          <w:p>
+            <w:pPr>
+              <w:pStyle w:val="Compact"/>
+              <w:jc w:val="left"/>
+            </w:pPr>
+            <w:r>
+              <w:t xml:space="preserve">0.2425769 (X8)</w:t>
+            </w:r>
+          </w:p>
+        </w:tc>
+        <w:tc>
+          <w:tcPr/>
+          <w:p>
+            <w:pPr>
+              <w:pStyle w:val="Compact"/>
+              <w:jc w:val="left"/>
+            </w:pPr>
+            <w:r>
+              <w:t xml:space="preserve">13.8458721 (X5)</w:t>
+            </w:r>
+          </w:p>
+        </w:tc>
+      </w:tr>
+      <w:tr>
+        <w:tc>
+          <w:tcPr/>
+          <w:p>
+            <w:pPr>
+              <w:pStyle w:val="Compact"/>
+              <w:jc w:val="left"/>
+            </w:pPr>
+            <w:r>
+              <w:t xml:space="preserve">Variance</w:t>
+            </w:r>
+          </w:p>
+        </w:tc>
+        <w:tc>
+          <w:tcPr/>
+          <w:p>
+            <w:pPr>
+              <w:pStyle w:val="Compact"/>
+              <w:jc w:val="left"/>
+            </w:pPr>
+            <w:r>
+              <w:t xml:space="preserve">0.033448 (X8)</w:t>
+            </w:r>
+          </w:p>
+        </w:tc>
+        <w:tc>
+          <w:tcPr/>
+          <w:p>
+            <w:pPr>
+              <w:pStyle w:val="Compact"/>
+              <w:jc w:val="left"/>
+            </w:pPr>
+            <w:r>
+              <w:t xml:space="preserve">1.5341953 (X4)</w:t>
+            </w:r>
+          </w:p>
+        </w:tc>
+      </w:tr>
+      <w:tr>
+        <w:tc>
+          <w:tcPr/>
+          <w:p>
+            <w:pPr>
+              <w:pStyle w:val="Compact"/>
+              <w:jc w:val="left"/>
+            </w:pPr>
+            <w:r>
+              <w:t xml:space="preserve">Range</w:t>
+            </w:r>
+          </w:p>
+        </w:tc>
+        <w:tc>
+          <w:tcPr/>
+          <w:p>
+            <w:pPr>
+              <w:pStyle w:val="Compact"/>
+              <w:jc w:val="left"/>
+            </w:pPr>
+            <w:r>
+              <w:t xml:space="preserve">1.0023615 (X8)</w:t>
+            </w:r>
+          </w:p>
+        </w:tc>
+        <w:tc>
+          <w:tcPr/>
+          <w:p>
+            <w:pPr>
+              <w:pStyle w:val="Compact"/>
+              <w:jc w:val="left"/>
+            </w:pPr>
+            <w:r>
+              <w:t xml:space="preserve">8.6214209 (X14)</w:t>
+            </w:r>
+          </w:p>
+        </w:tc>
+      </w:tr>
+    </w:tbl>
+    <w:p>
+      <w:pPr>
+        <w:pStyle w:val="BodyText"/>
       </w:pPr>
       <w:r>
         <w:t xml:space="preserve">[histograms] [outliers] [pair plots] [correlation]</w:t>

</xml_diff>